<commit_message>
Entidades e Atributos 0.1
</commit_message>
<xml_diff>
--- a/Utils/Projeto Logística.docx
+++ b/Utils/Projeto Logística.docx
@@ -8,12 +8,7 @@
       </w:pPr>
       <w:proofErr w:type="gramStart"/>
       <w:r>
-        <w:t>Proje</w:t>
-      </w:r>
-      <w:bookmarkStart w:id="0" w:name="_GoBack"/>
-      <w:bookmarkEnd w:id="0"/>
-      <w:r>
-        <w:t>to Logística</w:t>
+        <w:t>Projeto Logística</w:t>
       </w:r>
       <w:proofErr w:type="gramEnd"/>
     </w:p>
@@ -90,7 +85,72 @@
         <w:spacing w:line="240" w:lineRule="auto"/>
       </w:pPr>
       <w:r>
+        <w:t>Tipo</w:t>
+      </w:r>
+    </w:p>
+    <w:p>
+      <w:pPr>
+        <w:pStyle w:val="PargrafodaLista"/>
+        <w:numPr>
+          <w:ilvl w:val="2"/>
+          <w:numId w:val="2"/>
+        </w:numPr>
+        <w:spacing w:line="240" w:lineRule="auto"/>
+      </w:pPr>
+      <w:r>
         <w:t>Caminhão</w:t>
+      </w:r>
+    </w:p>
+    <w:p>
+      <w:pPr>
+        <w:pStyle w:val="PargrafodaLista"/>
+        <w:numPr>
+          <w:ilvl w:val="2"/>
+          <w:numId w:val="2"/>
+        </w:numPr>
+        <w:spacing w:line="240" w:lineRule="auto"/>
+      </w:pPr>
+      <w:r>
+        <w:t>Carro</w:t>
+      </w:r>
+    </w:p>
+    <w:p>
+      <w:pPr>
+        <w:pStyle w:val="PargrafodaLista"/>
+        <w:numPr>
+          <w:ilvl w:val="2"/>
+          <w:numId w:val="2"/>
+        </w:numPr>
+        <w:spacing w:line="240" w:lineRule="auto"/>
+      </w:pPr>
+      <w:r>
+        <w:t>Carreta</w:t>
+      </w:r>
+    </w:p>
+    <w:p>
+      <w:pPr>
+        <w:pStyle w:val="PargrafodaLista"/>
+        <w:numPr>
+          <w:ilvl w:val="2"/>
+          <w:numId w:val="2"/>
+        </w:numPr>
+        <w:spacing w:line="240" w:lineRule="auto"/>
+      </w:pPr>
+      <w:r>
+        <w:t>Moto</w:t>
+      </w:r>
+    </w:p>
+    <w:p>
+      <w:pPr>
+        <w:pStyle w:val="PargrafodaLista"/>
+        <w:numPr>
+          <w:ilvl w:val="2"/>
+          <w:numId w:val="2"/>
+        </w:numPr>
+        <w:spacing w:line="240" w:lineRule="auto"/>
+      </w:pPr>
+      <w:r>
+        <w:t>Bicicleta</w:t>
       </w:r>
     </w:p>
     <w:p>
@@ -103,47 +163,13 @@
         <w:spacing w:line="240" w:lineRule="auto"/>
       </w:pPr>
       <w:r>
-        <w:t>Carro</w:t>
-      </w:r>
-    </w:p>
-    <w:p>
-      <w:pPr>
-        <w:pStyle w:val="PargrafodaLista"/>
-        <w:numPr>
-          <w:ilvl w:val="1"/>
-          <w:numId w:val="2"/>
-        </w:numPr>
-        <w:spacing w:line="240" w:lineRule="auto"/>
-      </w:pPr>
-      <w:r>
-        <w:t>Carreta</w:t>
-      </w:r>
-    </w:p>
-    <w:p>
-      <w:pPr>
-        <w:pStyle w:val="PargrafodaLista"/>
-        <w:numPr>
-          <w:ilvl w:val="1"/>
-          <w:numId w:val="2"/>
-        </w:numPr>
-        <w:spacing w:line="240" w:lineRule="auto"/>
-      </w:pPr>
-      <w:r>
-        <w:t>Moto</w:t>
-      </w:r>
-    </w:p>
-    <w:p>
-      <w:pPr>
-        <w:pStyle w:val="PargrafodaLista"/>
-        <w:numPr>
-          <w:ilvl w:val="1"/>
-          <w:numId w:val="2"/>
-        </w:numPr>
-        <w:spacing w:line="240" w:lineRule="auto"/>
-      </w:pPr>
-      <w:r>
-        <w:t>Bicicleta</w:t>
-      </w:r>
+        <w:t>Consumo</w:t>
+      </w:r>
+    </w:p>
+    <w:p>
+      <w:pPr>
+        <w:spacing w:line="240" w:lineRule="auto"/>
+      </w:pPr>
     </w:p>
     <w:p>
       <w:pPr>
@@ -460,7 +486,7 @@
         <w:ind w:left="1440" w:hanging="360"/>
       </w:pPr>
     </w:lvl>
-    <w:lvl w:ilvl="2" w:tplc="0416001B" w:tentative="1">
+    <w:lvl w:ilvl="2" w:tplc="0416001B">
       <w:start w:val="1"/>
       <w:numFmt w:val="lowerRoman"/>
       <w:lvlText w:val="%3."/>
@@ -469,7 +495,7 @@
         <w:ind w:left="2160" w:hanging="180"/>
       </w:pPr>
     </w:lvl>
-    <w:lvl w:ilvl="3" w:tplc="0416000F" w:tentative="1">
+    <w:lvl w:ilvl="3" w:tplc="0416000F">
       <w:start w:val="1"/>
       <w:numFmt w:val="decimal"/>
       <w:lvlText w:val="%4."/>
@@ -478,7 +504,7 @@
         <w:ind w:left="2880" w:hanging="360"/>
       </w:pPr>
     </w:lvl>
-    <w:lvl w:ilvl="4" w:tplc="04160019" w:tentative="1">
+    <w:lvl w:ilvl="4" w:tplc="04160019">
       <w:start w:val="1"/>
       <w:numFmt w:val="lowerLetter"/>
       <w:lvlText w:val="%5."/>
@@ -487,7 +513,7 @@
         <w:ind w:left="3600" w:hanging="360"/>
       </w:pPr>
     </w:lvl>
-    <w:lvl w:ilvl="5" w:tplc="0416001B" w:tentative="1">
+    <w:lvl w:ilvl="5" w:tplc="0416001B">
       <w:start w:val="1"/>
       <w:numFmt w:val="lowerRoman"/>
       <w:lvlText w:val="%6."/>

</xml_diff>

<commit_message>
Entidade e atributos 0.2
</commit_message>
<xml_diff>
--- a/Utils/Projeto Logística.docx
+++ b/Utils/Projeto Logística.docx
@@ -247,6 +247,32 @@
       </w:pPr>
       <w:r>
         <w:t>Hora Entrega</w:t>
+      </w:r>
+    </w:p>
+    <w:p>
+      <w:pPr>
+        <w:pStyle w:val="PargrafodaLista"/>
+        <w:numPr>
+          <w:ilvl w:val="0"/>
+          <w:numId w:val="2"/>
+        </w:numPr>
+        <w:spacing w:line="240" w:lineRule="auto"/>
+      </w:pPr>
+      <w:r>
+        <w:t>Nota de frete</w:t>
+      </w:r>
+    </w:p>
+    <w:p>
+      <w:pPr>
+        <w:pStyle w:val="PargrafodaLista"/>
+        <w:numPr>
+          <w:ilvl w:val="0"/>
+          <w:numId w:val="2"/>
+        </w:numPr>
+        <w:spacing w:line="240" w:lineRule="auto"/>
+      </w:pPr>
+      <w:r>
+        <w:t>Nota de entrega</w:t>
       </w:r>
     </w:p>
     <w:p>

</xml_diff>

<commit_message>
-> Criada a classe que fornece os produtos para a aplicação; -> Atualização do documento do projeto; -> Adicionada a data de entrada e entrega no pedido; -> Renomeada as classes PessoaAbstract para ClienteAbstract, PessoaFisica para ClientePessoaFisica e PessoaJuridica ClientePessoaJuridica; -> Removida a classe Teste.java
</commit_message>
<xml_diff>
--- a/Utils/Projeto Logística.docx
+++ b/Utils/Projeto Logística.docx
@@ -175,7 +175,6 @@
           <w:szCs w:val="24"/>
         </w:rPr>
       </w:pPr>
-      <w:proofErr w:type="spellStart"/>
       <w:r>
         <w:rPr>
           <w:b/>
@@ -183,9 +182,8 @@
           <w:sz w:val="24"/>
           <w:szCs w:val="24"/>
         </w:rPr>
-        <w:t>Semaforo</w:t>
-      </w:r>
-      <w:proofErr w:type="spellEnd"/>
+        <w:t>Semáforo</w:t>
+      </w:r>
     </w:p>
     <w:p>
       <w:pPr>
@@ -332,7 +330,7 @@
         <w:spacing w:line="240" w:lineRule="auto"/>
       </w:pPr>
       <w:r>
-        <w:t>Veiculo</w:t>
+        <w:t xml:space="preserve">Veículo </w:t>
       </w:r>
     </w:p>
     <w:p>
@@ -345,6 +343,243 @@
         <w:spacing w:line="240" w:lineRule="auto"/>
       </w:pPr>
       <w:r>
+        <w:t>Capacidade</w:t>
+      </w:r>
+    </w:p>
+    <w:p>
+      <w:pPr>
+        <w:pStyle w:val="PargrafodaLista"/>
+        <w:numPr>
+          <w:ilvl w:val="2"/>
+          <w:numId w:val="2"/>
+        </w:numPr>
+        <w:spacing w:line="240" w:lineRule="auto"/>
+      </w:pPr>
+      <w:r>
+        <w:t>Quilogramas</w:t>
+      </w:r>
+    </w:p>
+    <w:p>
+      <w:pPr>
+        <w:pStyle w:val="PargrafodaLista"/>
+        <w:numPr>
+          <w:ilvl w:val="2"/>
+          <w:numId w:val="2"/>
+        </w:numPr>
+        <w:spacing w:line="240" w:lineRule="auto"/>
+      </w:pPr>
+      <w:r>
+        <w:t>Metros cúbicos</w:t>
+      </w:r>
+    </w:p>
+    <w:p>
+      <w:pPr>
+        <w:pStyle w:val="PargrafodaLista"/>
+        <w:numPr>
+          <w:ilvl w:val="1"/>
+          <w:numId w:val="2"/>
+        </w:numPr>
+        <w:spacing w:line="240" w:lineRule="auto"/>
+      </w:pPr>
+      <w:r>
+        <w:t>Código</w:t>
+      </w:r>
+    </w:p>
+    <w:p>
+      <w:pPr>
+        <w:pStyle w:val="PargrafodaLista"/>
+        <w:numPr>
+          <w:ilvl w:val="1"/>
+          <w:numId w:val="2"/>
+        </w:numPr>
+        <w:spacing w:line="240" w:lineRule="auto"/>
+      </w:pPr>
+      <w:r>
+        <w:t>Consumo</w:t>
+      </w:r>
+    </w:p>
+    <w:p>
+      <w:pPr>
+        <w:pStyle w:val="PargrafodaLista"/>
+        <w:numPr>
+          <w:ilvl w:val="1"/>
+          <w:numId w:val="2"/>
+        </w:numPr>
+        <w:spacing w:line="240" w:lineRule="auto"/>
+      </w:pPr>
+      <w:r>
+        <w:t>Tipo de combustível</w:t>
+      </w:r>
+    </w:p>
+    <w:p>
+      <w:pPr>
+        <w:pStyle w:val="PargrafodaLista"/>
+        <w:numPr>
+          <w:ilvl w:val="2"/>
+          <w:numId w:val="2"/>
+        </w:numPr>
+        <w:spacing w:line="240" w:lineRule="auto"/>
+      </w:pPr>
+      <w:r>
+        <w:t>Diesel</w:t>
+      </w:r>
+    </w:p>
+    <w:p>
+      <w:pPr>
+        <w:pStyle w:val="PargrafodaLista"/>
+        <w:numPr>
+          <w:ilvl w:val="2"/>
+          <w:numId w:val="2"/>
+        </w:numPr>
+        <w:spacing w:line="240" w:lineRule="auto"/>
+      </w:pPr>
+      <w:r>
+        <w:t>Etanol</w:t>
+      </w:r>
+    </w:p>
+    <w:p>
+      <w:pPr>
+        <w:pStyle w:val="PargrafodaLista"/>
+        <w:numPr>
+          <w:ilvl w:val="2"/>
+          <w:numId w:val="2"/>
+        </w:numPr>
+        <w:spacing w:line="240" w:lineRule="auto"/>
+      </w:pPr>
+      <w:r>
+        <w:t>Gasolina</w:t>
+      </w:r>
+    </w:p>
+    <w:p>
+      <w:pPr>
+        <w:pStyle w:val="PargrafodaLista"/>
+        <w:numPr>
+          <w:ilvl w:val="2"/>
+          <w:numId w:val="2"/>
+        </w:numPr>
+        <w:spacing w:line="240" w:lineRule="auto"/>
+      </w:pPr>
+      <w:r>
+        <w:t>GNV</w:t>
+      </w:r>
+    </w:p>
+    <w:p>
+      <w:pPr>
+        <w:pStyle w:val="PargrafodaLista"/>
+        <w:numPr>
+          <w:ilvl w:val="1"/>
+          <w:numId w:val="2"/>
+        </w:numPr>
+        <w:spacing w:line="240" w:lineRule="auto"/>
+      </w:pPr>
+      <w:r>
+        <w:t>Situação do veiculo</w:t>
+      </w:r>
+    </w:p>
+    <w:p>
+      <w:pPr>
+        <w:pStyle w:val="PargrafodaLista"/>
+        <w:numPr>
+          <w:ilvl w:val="2"/>
+          <w:numId w:val="2"/>
+        </w:numPr>
+        <w:spacing w:line="240" w:lineRule="auto"/>
+      </w:pPr>
+      <w:r>
+        <w:t>Disponível</w:t>
+      </w:r>
+    </w:p>
+    <w:p>
+      <w:pPr>
+        <w:pStyle w:val="PargrafodaLista"/>
+        <w:numPr>
+          <w:ilvl w:val="2"/>
+          <w:numId w:val="2"/>
+        </w:numPr>
+        <w:spacing w:line="240" w:lineRule="auto"/>
+      </w:pPr>
+      <w:r>
+        <w:t>Em circulação</w:t>
+      </w:r>
+    </w:p>
+    <w:p>
+      <w:pPr>
+        <w:pStyle w:val="PargrafodaLista"/>
+        <w:numPr>
+          <w:ilvl w:val="2"/>
+          <w:numId w:val="2"/>
+        </w:numPr>
+        <w:spacing w:line="240" w:lineRule="auto"/>
+      </w:pPr>
+      <w:r>
+        <w:t>Indisponível</w:t>
+      </w:r>
+    </w:p>
+    <w:p>
+      <w:pPr>
+        <w:pStyle w:val="PargrafodaLista"/>
+        <w:numPr>
+          <w:ilvl w:val="1"/>
+          <w:numId w:val="2"/>
+        </w:numPr>
+        <w:spacing w:line="240" w:lineRule="auto"/>
+      </w:pPr>
+      <w:r>
+        <w:t>Motorista</w:t>
+      </w:r>
+      <w:r>
+        <w:t xml:space="preserve"> </w:t>
+      </w:r>
+    </w:p>
+    <w:p>
+      <w:pPr>
+        <w:pStyle w:val="PargrafodaLista"/>
+        <w:numPr>
+          <w:ilvl w:val="2"/>
+          <w:numId w:val="2"/>
+        </w:numPr>
+        <w:spacing w:line="240" w:lineRule="auto"/>
+      </w:pPr>
+      <w:r>
+        <w:t>Categoria(s) que possui habilitação</w:t>
+      </w:r>
+    </w:p>
+    <w:p>
+      <w:pPr>
+        <w:pStyle w:val="PargrafodaLista"/>
+        <w:numPr>
+          <w:ilvl w:val="2"/>
+          <w:numId w:val="2"/>
+        </w:numPr>
+        <w:spacing w:line="240" w:lineRule="auto"/>
+      </w:pPr>
+      <w:r>
+        <w:t>Código</w:t>
+      </w:r>
+    </w:p>
+    <w:p>
+      <w:pPr>
+        <w:pStyle w:val="PargrafodaLista"/>
+        <w:numPr>
+          <w:ilvl w:val="2"/>
+          <w:numId w:val="2"/>
+        </w:numPr>
+        <w:spacing w:line="240" w:lineRule="auto"/>
+      </w:pPr>
+      <w:r>
+        <w:t>Nome</w:t>
+      </w:r>
+    </w:p>
+    <w:p>
+      <w:pPr>
+        <w:pStyle w:val="PargrafodaLista"/>
+        <w:numPr>
+          <w:ilvl w:val="1"/>
+          <w:numId w:val="2"/>
+        </w:numPr>
+        <w:spacing w:line="240" w:lineRule="auto"/>
+      </w:pPr>
+      <w:r>
         <w:t>Tipo</w:t>
       </w:r>
     </w:p>
@@ -358,6 +593,32 @@
         <w:spacing w:line="240" w:lineRule="auto"/>
       </w:pPr>
       <w:r>
+        <w:t>Moto</w:t>
+      </w:r>
+    </w:p>
+    <w:p>
+      <w:pPr>
+        <w:pStyle w:val="PargrafodaLista"/>
+        <w:numPr>
+          <w:ilvl w:val="2"/>
+          <w:numId w:val="2"/>
+        </w:numPr>
+        <w:spacing w:line="240" w:lineRule="auto"/>
+      </w:pPr>
+      <w:r>
+        <w:t>Carro</w:t>
+      </w:r>
+    </w:p>
+    <w:p>
+      <w:pPr>
+        <w:pStyle w:val="PargrafodaLista"/>
+        <w:numPr>
+          <w:ilvl w:val="2"/>
+          <w:numId w:val="2"/>
+        </w:numPr>
+        <w:spacing w:line="240" w:lineRule="auto"/>
+      </w:pPr>
+      <w:r>
         <w:t>Caminhão</w:t>
       </w:r>
     </w:p>
@@ -371,19 +632,6 @@
         <w:spacing w:line="240" w:lineRule="auto"/>
       </w:pPr>
       <w:r>
-        <w:t>Carro</w:t>
-      </w:r>
-    </w:p>
-    <w:p>
-      <w:pPr>
-        <w:pStyle w:val="PargrafodaLista"/>
-        <w:numPr>
-          <w:ilvl w:val="2"/>
-          <w:numId w:val="2"/>
-        </w:numPr>
-        <w:spacing w:line="240" w:lineRule="auto"/>
-      </w:pPr>
-      <w:r>
         <w:t>Carreta</w:t>
       </w:r>
     </w:p>
@@ -391,26 +639,13 @@
       <w:pPr>
         <w:pStyle w:val="PargrafodaLista"/>
         <w:numPr>
-          <w:ilvl w:val="2"/>
-          <w:numId w:val="2"/>
-        </w:numPr>
-        <w:spacing w:line="240" w:lineRule="auto"/>
-      </w:pPr>
-      <w:r>
-        <w:t>Moto</w:t>
-      </w:r>
-    </w:p>
-    <w:p>
-      <w:pPr>
-        <w:pStyle w:val="PargrafodaLista"/>
-        <w:numPr>
-          <w:ilvl w:val="2"/>
-          <w:numId w:val="2"/>
-        </w:numPr>
-        <w:spacing w:line="240" w:lineRule="auto"/>
-      </w:pPr>
-      <w:r>
-        <w:t>Bicicleta</w:t>
+          <w:ilvl w:val="0"/>
+          <w:numId w:val="2"/>
+        </w:numPr>
+        <w:spacing w:line="240" w:lineRule="auto"/>
+      </w:pPr>
+      <w:r>
+        <w:t>Produto</w:t>
       </w:r>
     </w:p>
     <w:p>
@@ -423,7 +658,7 @@
         <w:spacing w:line="240" w:lineRule="auto"/>
       </w:pPr>
       <w:r>
-        <w:t>Consumo</w:t>
+        <w:t>Altura</w:t>
       </w:r>
     </w:p>
     <w:p>
@@ -436,13 +671,50 @@
         <w:spacing w:line="240" w:lineRule="auto"/>
       </w:pPr>
       <w:r>
-        <w:t>Capacidade</w:t>
-      </w:r>
-    </w:p>
-    <w:p>
-      <w:pPr>
-        <w:spacing w:line="240" w:lineRule="auto"/>
-      </w:pPr>
+        <w:t>Código</w:t>
+      </w:r>
+    </w:p>
+    <w:p>
+      <w:pPr>
+        <w:pStyle w:val="PargrafodaLista"/>
+        <w:numPr>
+          <w:ilvl w:val="1"/>
+          <w:numId w:val="2"/>
+        </w:numPr>
+        <w:spacing w:line="240" w:lineRule="auto"/>
+      </w:pPr>
+      <w:r>
+        <w:t>Descrição</w:t>
+      </w:r>
+    </w:p>
+    <w:p>
+      <w:pPr>
+        <w:pStyle w:val="PargrafodaLista"/>
+        <w:numPr>
+          <w:ilvl w:val="1"/>
+          <w:numId w:val="2"/>
+        </w:numPr>
+        <w:spacing w:line="240" w:lineRule="auto"/>
+      </w:pPr>
+      <w:r>
+        <w:t>Largura</w:t>
+      </w:r>
+    </w:p>
+    <w:p>
+      <w:pPr>
+        <w:pStyle w:val="PargrafodaLista"/>
+        <w:numPr>
+          <w:ilvl w:val="1"/>
+          <w:numId w:val="2"/>
+        </w:numPr>
+        <w:spacing w:line="240" w:lineRule="auto"/>
+      </w:pPr>
+      <w:r>
+        <w:t>P</w:t>
+      </w:r>
+      <w:r>
+        <w:t>eso</w:t>
+      </w:r>
     </w:p>
     <w:p>
       <w:pPr>
@@ -454,7 +726,7 @@
         <w:spacing w:line="240" w:lineRule="auto"/>
       </w:pPr>
       <w:r>
-        <w:t>Mercadoria</w:t>
+        <w:t>Pedido</w:t>
       </w:r>
     </w:p>
     <w:p>
@@ -467,7 +739,33 @@
         <w:spacing w:line="240" w:lineRule="auto"/>
       </w:pPr>
       <w:r>
-        <w:t>Peso</w:t>
+        <w:t>Cliente</w:t>
+      </w:r>
+    </w:p>
+    <w:p>
+      <w:pPr>
+        <w:pStyle w:val="PargrafodaLista"/>
+        <w:numPr>
+          <w:ilvl w:val="2"/>
+          <w:numId w:val="2"/>
+        </w:numPr>
+        <w:spacing w:line="240" w:lineRule="auto"/>
+      </w:pPr>
+      <w:r>
+        <w:t>Pessoa Física</w:t>
+      </w:r>
+    </w:p>
+    <w:p>
+      <w:pPr>
+        <w:pStyle w:val="PargrafodaLista"/>
+        <w:numPr>
+          <w:ilvl w:val="2"/>
+          <w:numId w:val="2"/>
+        </w:numPr>
+        <w:spacing w:line="240" w:lineRule="auto"/>
+      </w:pPr>
+      <w:r>
+        <w:t>Pessoa Jurídica</w:t>
       </w:r>
     </w:p>
     <w:p>
@@ -480,7 +778,7 @@
         <w:spacing w:line="240" w:lineRule="auto"/>
       </w:pPr>
       <w:r>
-        <w:t>Tamanho</w:t>
+        <w:t>Código</w:t>
       </w:r>
     </w:p>
     <w:p>
@@ -493,10 +791,10 @@
         <w:spacing w:line="240" w:lineRule="auto"/>
       </w:pPr>
       <w:r>
-        <w:t>Destino</w:t>
-      </w:r>
-      <w:r>
-        <w:t xml:space="preserve"> (X, Y)</w:t>
+        <w:t xml:space="preserve"> </w:t>
+      </w:r>
+      <w:r>
+        <w:t>Data Entrada</w:t>
       </w:r>
     </w:p>
     <w:p>
@@ -509,7 +807,7 @@
         <w:spacing w:line="240" w:lineRule="auto"/>
       </w:pPr>
       <w:r>
-        <w:t>Hora Entrada</w:t>
+        <w:t>Data Entrega</w:t>
       </w:r>
     </w:p>
     <w:p>
@@ -522,7 +820,124 @@
         <w:spacing w:line="240" w:lineRule="auto"/>
       </w:pPr>
       <w:r>
-        <w:t>Hora Entrega</w:t>
+        <w:t>Endereço de entrega</w:t>
+      </w:r>
+    </w:p>
+    <w:p>
+      <w:pPr>
+        <w:pStyle w:val="PargrafodaLista"/>
+        <w:numPr>
+          <w:ilvl w:val="2"/>
+          <w:numId w:val="2"/>
+        </w:numPr>
+        <w:spacing w:line="240" w:lineRule="auto"/>
+      </w:pPr>
+      <w:r>
+        <w:t>Bairro</w:t>
+      </w:r>
+    </w:p>
+    <w:p>
+      <w:pPr>
+        <w:pStyle w:val="PargrafodaLista"/>
+        <w:numPr>
+          <w:ilvl w:val="2"/>
+          <w:numId w:val="2"/>
+        </w:numPr>
+        <w:spacing w:line="240" w:lineRule="auto"/>
+      </w:pPr>
+      <w:r>
+        <w:t>CEP</w:t>
+      </w:r>
+    </w:p>
+    <w:p>
+      <w:pPr>
+        <w:pStyle w:val="PargrafodaLista"/>
+        <w:numPr>
+          <w:ilvl w:val="2"/>
+          <w:numId w:val="2"/>
+        </w:numPr>
+        <w:spacing w:line="240" w:lineRule="auto"/>
+      </w:pPr>
+      <w:r>
+        <w:t>Cidade</w:t>
+      </w:r>
+    </w:p>
+    <w:p>
+      <w:pPr>
+        <w:pStyle w:val="PargrafodaLista"/>
+        <w:numPr>
+          <w:ilvl w:val="2"/>
+          <w:numId w:val="2"/>
+        </w:numPr>
+        <w:spacing w:line="240" w:lineRule="auto"/>
+      </w:pPr>
+      <w:r>
+        <w:t>Complemento</w:t>
+      </w:r>
+    </w:p>
+    <w:p>
+      <w:pPr>
+        <w:pStyle w:val="PargrafodaLista"/>
+        <w:numPr>
+          <w:ilvl w:val="2"/>
+          <w:numId w:val="2"/>
+        </w:numPr>
+        <w:spacing w:line="240" w:lineRule="auto"/>
+      </w:pPr>
+      <w:r>
+        <w:t>Logradouro</w:t>
+      </w:r>
+    </w:p>
+    <w:p>
+      <w:pPr>
+        <w:pStyle w:val="PargrafodaLista"/>
+        <w:numPr>
+          <w:ilvl w:val="2"/>
+          <w:numId w:val="2"/>
+        </w:numPr>
+        <w:spacing w:line="240" w:lineRule="auto"/>
+      </w:pPr>
+      <w:r>
+        <w:t>Número</w:t>
+      </w:r>
+    </w:p>
+    <w:p>
+      <w:pPr>
+        <w:pStyle w:val="PargrafodaLista"/>
+        <w:numPr>
+          <w:ilvl w:val="2"/>
+          <w:numId w:val="2"/>
+        </w:numPr>
+        <w:spacing w:line="240" w:lineRule="auto"/>
+      </w:pPr>
+      <w:r>
+        <w:t>País</w:t>
+      </w:r>
+    </w:p>
+    <w:p>
+      <w:pPr>
+        <w:pStyle w:val="PargrafodaLista"/>
+        <w:numPr>
+          <w:ilvl w:val="2"/>
+          <w:numId w:val="2"/>
+        </w:numPr>
+        <w:spacing w:line="240" w:lineRule="auto"/>
+      </w:pPr>
+      <w:r>
+        <w:t>UF</w:t>
+      </w:r>
+    </w:p>
+    <w:p>
+      <w:pPr>
+        <w:pStyle w:val="PargrafodaLista"/>
+        <w:numPr>
+          <w:ilvl w:val="1"/>
+          <w:numId w:val="2"/>
+        </w:numPr>
+        <w:spacing w:line="240" w:lineRule="auto"/>
+      </w:pPr>
+      <w:r>
+        <w:t>Lista de Produtos</w:t>
       </w:r>
     </w:p>
     <w:p>
@@ -729,7 +1144,6 @@
           <w:sz w:val="28"/>
           <w:szCs w:val="28"/>
         </w:rPr>
-        <w:lastRenderedPageBreak/>
         <w:t>n</w:t>
       </w:r>
       <w:r>

</xml_diff>